<commit_message>
Empiezo con estilos y meto favicon
</commit_message>
<xml_diff>
--- a/Daniel.docx
+++ b/Daniel.docx
@@ -7,8 +7,13 @@
         <w:t xml:space="preserve">ALUMNO: </w:t>
       </w:r>
       <w:r>
-        <w:t>Daniel Carril Miranda_DWEC</w:t>
+        <w:t xml:space="preserve">Daniel Carril </w:t>
       </w:r>
+      <w:proofErr w:type="spellStart"/>
+      <w:r>
+        <w:t>Miranda_DWEC</w:t>
+      </w:r>
+      <w:proofErr w:type="spellEnd"/>
     </w:p>
     <w:p>
       <w:pPr>
@@ -18,9 +23,6 @@
           <w:numId w:val="2"/>
         </w:numPr>
       </w:pPr>
-      <w:r>
-        <w:t>2</w:t>
-      </w:r>
     </w:p>
     <w:p>
       <w:pPr>
@@ -31,16 +33,53 @@
         </w:numPr>
       </w:pPr>
       <w:r>
-        <w:t xml:space="preserve">a) </w:t>
+        <w:t>a) matriz[2][3];</w:t>
       </w:r>
-      <w:proofErr w:type="gramStart"/>
+    </w:p>
+    <w:p>
       <w:r>
-        <w:t>matriz[</w:t>
+        <w:t xml:space="preserve">ALUMNO: Daniel Carril </w:t>
       </w:r>
-      <w:proofErr w:type="gramEnd"/>
+      <w:proofErr w:type="spellStart"/>
       <w:r>
-        <w:t>2][3];</w:t>
+        <w:t>Miranda_D</w:t>
       </w:r>
+      <w:r>
+        <w:t>IW</w:t>
+      </w:r>
+      <w:proofErr w:type="spellEnd"/>
+    </w:p>
+    <w:p>
+      <w:pPr>
+        <w:pStyle w:val="Prrafodelista"/>
+        <w:numPr>
+          <w:ilvl w:val="0"/>
+          <w:numId w:val="3"/>
+        </w:numPr>
+      </w:pPr>
+      <w:r>
+        <w:t>c</w:t>
+      </w:r>
+      <w:r>
+        <w:t>) Márgenes</w:t>
+      </w:r>
+    </w:p>
+    <w:p>
+      <w:pPr>
+        <w:pStyle w:val="Prrafodelista"/>
+        <w:numPr>
+          <w:ilvl w:val="0"/>
+          <w:numId w:val="3"/>
+        </w:numPr>
+      </w:pPr>
+      <w:r>
+        <w:t xml:space="preserve">c) </w:t>
+      </w:r>
+      <w:proofErr w:type="spellStart"/>
+      <w:r>
+        <w:t>letter-spacing</w:t>
+      </w:r>
+      <w:proofErr w:type="spellEnd"/>
     </w:p>
     <w:sectPr>
       <w:pgSz w:w="11906" w:h="16838"/>
@@ -144,6 +183,95 @@
     </w:lvl>
   </w:abstractNum>
   <w:abstractNum w:abstractNumId="1" w15:restartNumberingAfterBreak="0">
+    <w:nsid w:val="0BF434A4"/>
+    <w:multiLevelType w:val="hybridMultilevel"/>
+    <w:tmpl w:val="41A0EDFA"/>
+    <w:lvl w:ilvl="0" w:tplc="FFFFFFFF">
+      <w:start w:val="1"/>
+      <w:numFmt w:val="decimal"/>
+      <w:lvlText w:val="%1."/>
+      <w:lvlJc w:val="left"/>
+      <w:pPr>
+        <w:ind w:left="720" w:hanging="360"/>
+      </w:pPr>
+      <w:rPr>
+        <w:rFonts w:hint="default"/>
+      </w:rPr>
+    </w:lvl>
+    <w:lvl w:ilvl="1" w:tplc="FFFFFFFF" w:tentative="1">
+      <w:start w:val="1"/>
+      <w:numFmt w:val="lowerLetter"/>
+      <w:lvlText w:val="%2."/>
+      <w:lvlJc w:val="left"/>
+      <w:pPr>
+        <w:ind w:left="1440" w:hanging="360"/>
+      </w:pPr>
+    </w:lvl>
+    <w:lvl w:ilvl="2" w:tplc="FFFFFFFF" w:tentative="1">
+      <w:start w:val="1"/>
+      <w:numFmt w:val="lowerRoman"/>
+      <w:lvlText w:val="%3."/>
+      <w:lvlJc w:val="right"/>
+      <w:pPr>
+        <w:ind w:left="2160" w:hanging="180"/>
+      </w:pPr>
+    </w:lvl>
+    <w:lvl w:ilvl="3" w:tplc="FFFFFFFF" w:tentative="1">
+      <w:start w:val="1"/>
+      <w:numFmt w:val="decimal"/>
+      <w:lvlText w:val="%4."/>
+      <w:lvlJc w:val="left"/>
+      <w:pPr>
+        <w:ind w:left="2880" w:hanging="360"/>
+      </w:pPr>
+    </w:lvl>
+    <w:lvl w:ilvl="4" w:tplc="FFFFFFFF" w:tentative="1">
+      <w:start w:val="1"/>
+      <w:numFmt w:val="lowerLetter"/>
+      <w:lvlText w:val="%5."/>
+      <w:lvlJc w:val="left"/>
+      <w:pPr>
+        <w:ind w:left="3600" w:hanging="360"/>
+      </w:pPr>
+    </w:lvl>
+    <w:lvl w:ilvl="5" w:tplc="FFFFFFFF" w:tentative="1">
+      <w:start w:val="1"/>
+      <w:numFmt w:val="lowerRoman"/>
+      <w:lvlText w:val="%6."/>
+      <w:lvlJc w:val="right"/>
+      <w:pPr>
+        <w:ind w:left="4320" w:hanging="180"/>
+      </w:pPr>
+    </w:lvl>
+    <w:lvl w:ilvl="6" w:tplc="FFFFFFFF" w:tentative="1">
+      <w:start w:val="1"/>
+      <w:numFmt w:val="decimal"/>
+      <w:lvlText w:val="%7."/>
+      <w:lvlJc w:val="left"/>
+      <w:pPr>
+        <w:ind w:left="5040" w:hanging="360"/>
+      </w:pPr>
+    </w:lvl>
+    <w:lvl w:ilvl="7" w:tplc="FFFFFFFF" w:tentative="1">
+      <w:start w:val="1"/>
+      <w:numFmt w:val="lowerLetter"/>
+      <w:lvlText w:val="%8."/>
+      <w:lvlJc w:val="left"/>
+      <w:pPr>
+        <w:ind w:left="5760" w:hanging="360"/>
+      </w:pPr>
+    </w:lvl>
+    <w:lvl w:ilvl="8" w:tplc="FFFFFFFF" w:tentative="1">
+      <w:start w:val="1"/>
+      <w:numFmt w:val="lowerRoman"/>
+      <w:lvlText w:val="%9."/>
+      <w:lvlJc w:val="right"/>
+      <w:pPr>
+        <w:ind w:left="6480" w:hanging="180"/>
+      </w:pPr>
+    </w:lvl>
+  </w:abstractNum>
+  <w:abstractNum w:abstractNumId="2" w15:restartNumberingAfterBreak="0">
     <w:nsid w:val="415E7456"/>
     <w:multiLevelType w:val="hybridMultilevel"/>
     <w:tmpl w:val="41A0EDFA"/>
@@ -236,6 +364,9 @@
     <w:abstractNumId w:val="0"/>
   </w:num>
   <w:num w:numId="2" w16cid:durableId="957184412">
+    <w:abstractNumId w:val="2"/>
+  </w:num>
+  <w:num w:numId="3" w16cid:durableId="625893219">
     <w:abstractNumId w:val="1"/>
   </w:num>
 </w:numbering>

</xml_diff>

<commit_message>
Creo la clase de vehiculo deportivo en un nuevo js que hereda de la clase padre
</commit_message>
<xml_diff>
--- a/Daniel.docx
+++ b/Daniel.docx
@@ -7,13 +7,8 @@
         <w:t xml:space="preserve">ALUMNO: </w:t>
       </w:r>
       <w:r>
-        <w:t xml:space="preserve">Daniel Carril </w:t>
-      </w:r>
-      <w:proofErr w:type="spellStart"/>
-      <w:r>
-        <w:t>Miranda_DWEC</w:t>
-      </w:r>
-      <w:proofErr w:type="spellEnd"/>
+        <w:t>Daniel Carril Miranda_DWEC</w:t>
+      </w:r>
     </w:p>
     <w:p>
       <w:pPr>
@@ -33,21 +28,81 @@
         </w:numPr>
       </w:pPr>
       <w:r>
-        <w:t>a) matriz[2][3];</w:t>
-      </w:r>
-    </w:p>
-    <w:p>
-      <w:r>
-        <w:t xml:space="preserve">ALUMNO: Daniel Carril </w:t>
-      </w:r>
-      <w:proofErr w:type="spellStart"/>
-      <w:r>
-        <w:t>Miranda_D</w:t>
+        <w:t>b</w:t>
+      </w:r>
+      <w:r>
+        <w:t>) matriz[1][2];</w:t>
+      </w:r>
+    </w:p>
+    <w:p/>
+    <w:p>
+      <w:r>
+        <w:t>Encapsulamiento:</w:t>
+      </w:r>
+    </w:p>
+    <w:p>
+      <w:r>
+        <w:t>Es ocultar los detalles internos de un objeto y exponer solo lo necesario.</w:t>
+      </w:r>
+    </w:p>
+    <w:p>
+      <w:r>
+        <w:t>Ejemplo: Un coche tiene un motor interno, pero el conductor solo necesita interactuar con el volante y los pedales.</w:t>
+      </w:r>
+    </w:p>
+    <w:p>
+      <w:r>
+        <w:t>Abstracción:</w:t>
+      </w:r>
+    </w:p>
+    <w:p>
+      <w:r>
+        <w:t>Representar solo las características esenciales de un objeto y ocultar los detalles no esenciales.</w:t>
+      </w:r>
+    </w:p>
+    <w:p>
+      <w:r>
+        <w:t>Ejemplo: Un teléfono tiene un botón de encendido, pero no necesitamos entender todos los circuitos internos para usarlo.</w:t>
+      </w:r>
+    </w:p>
+    <w:p>
+      <w:r>
+        <w:t>Herencia:</w:t>
+      </w:r>
+    </w:p>
+    <w:p>
+      <w:r>
+        <w:t>Permite que una clase herede propiedades y métodos de otra clase, promoviendo la reutilización de código.</w:t>
+      </w:r>
+    </w:p>
+    <w:p>
+      <w:r>
+        <w:t>Ejemplo: Un "Estudiante" puede heredar propiedades de la clase "Persona", como nombre y edad.</w:t>
+      </w:r>
+    </w:p>
+    <w:p>
+      <w:r>
+        <w:t>Polimorfismo:</w:t>
+      </w:r>
+    </w:p>
+    <w:p/>
+    <w:p>
+      <w:r>
+        <w:t>¿Qué es? Permite que objetos de diferentes clases respondan de manera única a la misma acción o método.</w:t>
+      </w:r>
+    </w:p>
+    <w:p>
+      <w:r>
+        <w:t>Ejemplo: Un método "sonido()" puede comportarse de manera diferente en las clases "Perro" y "Gato".</w:t>
+      </w:r>
+    </w:p>
+    <w:p>
+      <w:r>
+        <w:t>ALUMNO: Daniel Carril Miranda_D</w:t>
       </w:r>
       <w:r>
         <w:t>IW</w:t>
       </w:r>
-      <w:proofErr w:type="spellEnd"/>
     </w:p>
     <w:p>
       <w:pPr>
@@ -73,13 +128,8 @@
         </w:numPr>
       </w:pPr>
       <w:r>
-        <w:t xml:space="preserve">c) </w:t>
-      </w:r>
-      <w:proofErr w:type="spellStart"/>
-      <w:r>
-        <w:t>letter-spacing</w:t>
-      </w:r>
-      <w:proofErr w:type="spellEnd"/>
+        <w:t>c) letter-spacing</w:t>
+      </w:r>
     </w:p>
     <w:sectPr>
       <w:pgSz w:w="11906" w:h="16838"/>

</xml_diff>

<commit_message>
Añado todo lo del localStorage
</commit_message>
<xml_diff>
--- a/Daniel.docx
+++ b/Daniel.docx
@@ -18,6 +18,9 @@
           <w:numId w:val="2"/>
         </w:numPr>
       </w:pPr>
+      <w:r>
+        <w:t>b) persona.edad = 25;</w:t>
+      </w:r>
     </w:p>
     <w:p>
       <w:pPr>
@@ -34,66 +37,208 @@
         <w:t>) matriz[1][2];</w:t>
       </w:r>
     </w:p>
-    <w:p/>
-    <w:p>
-      <w:r>
+    <w:p>
+      <w:r>
+        <w:t>3.</w:t>
+      </w:r>
+    </w:p>
+    <w:p>
+      <w:r>
+        <w:rPr>
+          <w:b/>
+          <w:bCs/>
+          <w:u w:val="single"/>
+        </w:rPr>
         <w:t>Encapsulamiento:</w:t>
       </w:r>
-    </w:p>
-    <w:p>
-      <w:r>
-        <w:t>Es ocultar los detalles internos de un objeto y exponer solo lo necesario.</w:t>
-      </w:r>
-    </w:p>
-    <w:p>
-      <w:r>
-        <w:t>Ejemplo: Un coche tiene un motor interno, pero el conductor solo necesita interactuar con el volante y los pedales.</w:t>
-      </w:r>
-    </w:p>
-    <w:p>
-      <w:r>
+      <w:r>
+        <w:t xml:space="preserve"> Es capaz de</w:t>
+      </w:r>
+      <w:r>
+        <w:t xml:space="preserve"> ocultar los detalles internos de un objeto y exponer solo lo necesario.</w:t>
+      </w:r>
+      <w:r>
+        <w:t xml:space="preserve"> Por ejemplo, u</w:t>
+      </w:r>
+      <w:r>
+        <w:t>n coche tiene un motor interno, pero el conductor solo necesita interactuar con el volante y los pedales.</w:t>
+      </w:r>
+    </w:p>
+    <w:p>
+      <w:pPr>
+        <w:rPr>
+          <w:b/>
+          <w:bCs/>
+          <w:u w:val="single"/>
+        </w:rPr>
+      </w:pPr>
+      <w:r>
+        <w:rPr>
+          <w:b/>
+          <w:bCs/>
+          <w:u w:val="single"/>
+        </w:rPr>
         <w:t>Abstracción:</w:t>
       </w:r>
-    </w:p>
-    <w:p>
+      <w:r>
+        <w:rPr>
+          <w:b/>
+          <w:bCs/>
+        </w:rPr>
+        <w:t xml:space="preserve"> </w:t>
+      </w:r>
       <w:r>
         <w:t>Representar solo las características esenciales de un objeto y ocultar los detalles no esenciales.</w:t>
       </w:r>
-    </w:p>
-    <w:p>
-      <w:r>
-        <w:t>Ejemplo: Un teléfono tiene un botón de encendido, pero no necesitamos entender todos los circuitos internos para usarlo.</w:t>
-      </w:r>
-    </w:p>
-    <w:p>
-      <w:r>
+      <w:r>
+        <w:rPr>
+          <w:b/>
+          <w:bCs/>
+          <w:u w:val="single"/>
+        </w:rPr>
+        <w:t xml:space="preserve"> </w:t>
+      </w:r>
+      <w:r>
+        <w:t xml:space="preserve">Por ejemplo, </w:t>
+      </w:r>
+      <w:r>
+        <w:t>en el caso del coche, podemos arrancarlo como usuarios</w:t>
+      </w:r>
+      <w:r>
+        <w:t xml:space="preserve"> pero no necesitamos entender todos los circuitos internos para usarlo.</w:t>
+      </w:r>
+    </w:p>
+    <w:p>
+      <w:pPr>
+        <w:rPr>
+          <w:b/>
+          <w:bCs/>
+          <w:u w:val="single"/>
+        </w:rPr>
+      </w:pPr>
+      <w:r>
+        <w:rPr>
+          <w:b/>
+          <w:bCs/>
+          <w:u w:val="single"/>
+        </w:rPr>
         <w:t>Herencia:</w:t>
       </w:r>
     </w:p>
     <w:p>
       <w:r>
-        <w:t>Permite que una clase herede propiedades y métodos de otra clase, promoviendo la reutilización de código.</w:t>
-      </w:r>
-    </w:p>
-    <w:p>
-      <w:r>
-        <w:t>Ejemplo: Un "Estudiante" puede heredar propiedades de la clase "Persona", como nombre y edad.</w:t>
-      </w:r>
-    </w:p>
-    <w:p>
-      <w:r>
+        <w:t>La herencia p</w:t>
+      </w:r>
+      <w:r>
+        <w:t>ermite que una clase herede propiedades y métodos de otra clase, promoviendo la reutilización de código.</w:t>
+      </w:r>
+      <w:r>
+        <w:t xml:space="preserve"> Por ejemplo, u</w:t>
+      </w:r>
+      <w:r>
+        <w:t xml:space="preserve">n </w:t>
+      </w:r>
+      <w:r>
+        <w:t>“Alumno</w:t>
+      </w:r>
+      <w:r>
+        <w:t xml:space="preserve">" puede heredar propiedades de la clase "Persona", como </w:t>
+      </w:r>
+      <w:r>
+        <w:t xml:space="preserve">el </w:t>
+      </w:r>
+      <w:r>
+        <w:t xml:space="preserve">nombre y </w:t>
+      </w:r>
+      <w:r>
+        <w:t>el sexo</w:t>
+      </w:r>
+      <w:r>
+        <w:t>.</w:t>
+      </w:r>
+    </w:p>
+    <w:p>
+      <w:r>
+        <w:drawing>
+          <wp:inline distT="0" distB="0" distL="0" distR="0" wp14:anchorId="6FE8B162" wp14:editId="072E51E0">
+            <wp:extent cx="5400040" cy="963930"/>
+            <wp:effectExtent l="0" t="0" r="0" b="7620"/>
+            <wp:docPr id="1208964107" name="Imagen 1"/>
+            <wp:cNvGraphicFramePr>
+              <a:graphicFrameLocks xmlns:a="http://schemas.openxmlformats.org/drawingml/2006/main" noChangeAspect="1"/>
+            </wp:cNvGraphicFramePr>
+            <a:graphic xmlns:a="http://schemas.openxmlformats.org/drawingml/2006/main">
+              <a:graphicData uri="http://schemas.openxmlformats.org/drawingml/2006/picture">
+                <pic:pic xmlns:pic="http://schemas.openxmlformats.org/drawingml/2006/picture">
+                  <pic:nvPicPr>
+                    <pic:cNvPr id="1208964107" name=""/>
+                    <pic:cNvPicPr/>
+                  </pic:nvPicPr>
+                  <pic:blipFill>
+                    <a:blip r:embed="rId5"/>
+                    <a:stretch>
+                      <a:fillRect/>
+                    </a:stretch>
+                  </pic:blipFill>
+                  <pic:spPr>
+                    <a:xfrm>
+                      <a:off x="0" y="0"/>
+                      <a:ext cx="5400040" cy="963930"/>
+                    </a:xfrm>
+                    <a:prstGeom prst="rect">
+                      <a:avLst/>
+                    </a:prstGeom>
+                  </pic:spPr>
+                </pic:pic>
+              </a:graphicData>
+            </a:graphic>
+          </wp:inline>
+        </w:drawing>
+      </w:r>
+    </w:p>
+    <w:p>
+      <w:pPr>
+        <w:rPr>
+          <w:b/>
+          <w:bCs/>
+          <w:u w:val="single"/>
+        </w:rPr>
+      </w:pPr>
+      <w:r>
+        <w:rPr>
+          <w:b/>
+          <w:bCs/>
+          <w:u w:val="single"/>
+        </w:rPr>
         <w:t>Polimorfismo:</w:t>
       </w:r>
     </w:p>
-    <w:p/>
-    <w:p>
-      <w:r>
-        <w:t>¿Qué es? Permite que objetos de diferentes clases respondan de manera única a la misma acción o método.</w:t>
-      </w:r>
-    </w:p>
-    <w:p>
-      <w:r>
-        <w:t>Ejemplo: Un método "sonido()" puede comportarse de manera diferente en las clases "Perro" y "Gato".</w:t>
+    <w:p>
+      <w:r>
+        <w:t>Esto p</w:t>
+      </w:r>
+      <w:r>
+        <w:t>ermite que</w:t>
+      </w:r>
+      <w:r>
+        <w:t xml:space="preserve"> los</w:t>
+      </w:r>
+      <w:r>
+        <w:t xml:space="preserve"> objetos de diferentes clases respondan de manera única a la misma acción o método.</w:t>
+      </w:r>
+    </w:p>
+    <w:p>
+      <w:r>
+        <w:t xml:space="preserve">Un ejemplo sería el </w:t>
+      </w:r>
+      <w:r>
+        <w:t xml:space="preserve">método "sonido()" </w:t>
+      </w:r>
+      <w:r>
+        <w:t xml:space="preserve">que </w:t>
+      </w:r>
+      <w:r>
+        <w:t>puede comportarse de manera diferente en las clases "Perro" y "Gato".</w:t>
       </w:r>
     </w:p>
     <w:p>

</xml_diff>